<commit_message>
Time series plots are staged.
</commit_message>
<xml_diff>
--- a/docs/Bates_bibliography.docx
+++ b/docs/Bates_bibliography.docx
@@ -603,9 +603,6 @@
       <w:r>
         <w:rPr/>
         <w:tab/>
-      </w:r>
-      <w:r>
-        <w:rPr/>
         <w:t xml:space="preserve">This citation refers to the use of the ggmap package in R, which is used for producing map </w:t>
         <w:tab/>
         <w:t>images in several places in the project. Citation provided in format preferred by author.</w:t>
@@ -619,6 +616,95 @@
       <w:r>
         <w:rPr/>
         <w:br/>
+        <w:t xml:space="preserve">Databases, Tables &amp; Calculators by Subject. (n.d.). Retrieved April 13, 2017, from https://data.bls.gov/pdq/SurveyOutputServlet </w:t>
+      </w:r>
+    </w:p>
+    <w:p>
+      <w:pPr>
+        <w:pStyle w:val="Normal"/>
+        <w:rPr/>
+      </w:pPr>
+      <w:r>
+        <w:rPr/>
+      </w:r>
+    </w:p>
+    <w:p>
+      <w:pPr>
+        <w:pStyle w:val="TextBody"/>
+        <w:ind w:left="709" w:hanging="0"/>
+        <w:rPr/>
+      </w:pPr>
+      <w:r>
+        <w:rPr/>
+        <w:t xml:space="preserve">Bureau of Labor Statistics source for unemployment </w:t>
+      </w:r>
+      <w:r>
+        <w:rPr/>
+        <w:t xml:space="preserve">information. </w:t>
+      </w:r>
+    </w:p>
+    <w:p>
+      <w:pPr>
+        <w:pStyle w:val="TextBody"/>
+        <w:ind w:left="709" w:hanging="0"/>
+        <w:rPr/>
+      </w:pPr>
+      <w:r>
+        <w:rPr/>
+        <w:t xml:space="preserve">Series Id: LAUMT413890000000003,LAUMT413890000000004,LAUMT413890000000005,LAUMT413890000000006 </w:t>
+      </w:r>
+    </w:p>
+    <w:p>
+      <w:pPr>
+        <w:pStyle w:val="TextBody"/>
+        <w:ind w:left="709" w:hanging="0"/>
+        <w:rPr/>
+      </w:pPr>
+      <w:r>
+        <w:rPr/>
+        <w:t xml:space="preserve">Not Seasonally Adjusted </w:t>
+      </w:r>
+    </w:p>
+    <w:p>
+      <w:pPr>
+        <w:pStyle w:val="TextBody"/>
+        <w:ind w:left="709" w:hanging="0"/>
+        <w:rPr/>
+      </w:pPr>
+      <w:r>
+        <w:rPr/>
+        <w:t>Area: Portland-Vancouver-Hillsboro, OR-WA Metropolitan Statistical Area</w:t>
+      </w:r>
+    </w:p>
+    <w:p>
+      <w:pPr>
+        <w:pStyle w:val="TextBody"/>
+        <w:ind w:left="709" w:hanging="0"/>
+        <w:rPr/>
+      </w:pPr>
+      <w:r>
+        <w:rPr/>
+        <w:t>Area Type:Metropolitan areas</w:t>
+      </w:r>
+    </w:p>
+    <w:p>
+      <w:pPr>
+        <w:pStyle w:val="TextBody"/>
+        <w:ind w:left="709" w:hanging="0"/>
+        <w:rPr/>
+      </w:pPr>
+      <w:r>
+        <w:rPr/>
+        <w:t>State/Region/Division: Oregon</w:t>
+      </w:r>
+    </w:p>
+    <w:p>
+      <w:pPr>
+        <w:pStyle w:val="Normal"/>
+        <w:rPr/>
+      </w:pPr>
+      <w:r>
+        <w:rPr/>
         <w:t xml:space="preserve">Datasets. (n.d.). Retrieved March 28, 2017, from http://www.civicapps.org/datasets </w:t>
       </w:r>
     </w:p>
@@ -680,9 +766,6 @@
       <w:r>
         <w:rPr/>
         <w:tab/>
-      </w:r>
-      <w:r>
-        <w:rPr/>
         <w:t xml:space="preserve">Resource for converting State Plane coordinates to latitude/longitude. Necessary for </w:t>
         <w:tab/>
         <w:t>constructing maps used on several graphics.</w:t>
@@ -910,6 +993,48 @@
       </w:pPr>
       <w:r>
         <w:rPr/>
+        <w:t>Portland, Oregon Population History 1890 - 2015. (n.d.). Retrieved April 13, 2017, from https://www.biggestuscities.com/city/portland-oregon</w:t>
+      </w:r>
+    </w:p>
+    <w:p>
+      <w:pPr>
+        <w:pStyle w:val="Normal"/>
+        <w:ind w:hanging="0"/>
+        <w:rPr/>
+      </w:pPr>
+      <w:r>
+        <w:rPr/>
+      </w:r>
+    </w:p>
+    <w:p>
+      <w:pPr>
+        <w:pStyle w:val="Normal"/>
+        <w:ind w:left="709" w:hanging="0"/>
+        <w:rPr/>
+      </w:pPr>
+      <w:r>
+        <w:rPr/>
+        <w:t>Provides a list of population levels from 1890 – 2015. Decade-level information is available until 2000, then information by year is recorded. Of interest are the 2004-2014 numbers.</w:t>
+      </w:r>
+    </w:p>
+    <w:p>
+      <w:pPr>
+        <w:pStyle w:val="Normal"/>
+        <w:ind w:hanging="0"/>
+        <w:rPr/>
+      </w:pPr>
+      <w:r>
+        <w:rPr/>
+      </w:r>
+    </w:p>
+    <w:p>
+      <w:pPr>
+        <w:pStyle w:val="Normal"/>
+        <w:ind w:hanging="0"/>
+        <w:rPr/>
+      </w:pPr>
+      <w:r>
+        <w:rPr/>
         <w:t xml:space="preserve">Portland State Criminal Justice Policy Research Institute: Portland Crime Data | Welcome. (n.d.). Retrieved April 02, 2017, from https://www.pdx.edu/crime-data/ </w:t>
       </w:r>
     </w:p>
@@ -977,6 +1102,56 @@
         <w:t xml:space="preserve">A handy list of the subcategories of crime, including definitions of each: larceny, robbery, </w:t>
         <w:tab/>
         <w:t>burglary, assault, aggravated assault, etc.</w:t>
+      </w:r>
+    </w:p>
+    <w:p>
+      <w:pPr>
+        <w:pStyle w:val="Normal"/>
+        <w:ind w:hanging="0"/>
+        <w:rPr/>
+      </w:pPr>
+      <w:r>
+        <w:rPr/>
+      </w:r>
+    </w:p>
+    <w:p>
+      <w:pPr>
+        <w:pStyle w:val="Normal"/>
+        <w:ind w:hanging="0"/>
+        <w:rPr/>
+      </w:pPr>
+      <w:r>
+        <w:rPr/>
+        <w:t>U</w:t>
+      </w:r>
+      <w:r>
+        <w:rPr/>
+        <w:t>S Bureau of Labor Statistics</w:t>
+      </w:r>
+      <w:r>
+        <w:rPr/>
+        <w:t xml:space="preserve"> (2012, February). The Recession of 2007 - 2009. Retrieved April 13, 2017, from https://www.bls.gov/spotlight/2012/recession/pdf/recession_bls_spotlight.pdf </w:t>
+      </w:r>
+    </w:p>
+    <w:p>
+      <w:pPr>
+        <w:pStyle w:val="Normal"/>
+        <w:ind w:hanging="0"/>
+        <w:rPr/>
+      </w:pPr>
+      <w:r>
+        <w:rPr/>
+      </w:r>
+    </w:p>
+    <w:p>
+      <w:pPr>
+        <w:pStyle w:val="Normal"/>
+        <w:ind w:left="709" w:hanging="0"/>
+        <w:rPr/>
+      </w:pPr>
+      <w:r>
+        <w:rPr/>
+        <w:t>Article published by the BLS regarding the Recession of 2007 – 2009. Interesting correlations between unemployment and crime are a possibility.</w:t>
       </w:r>
     </w:p>
     <w:sectPr>

</xml_diff>

<commit_message>
Density plots, t-test script.
</commit_message>
<xml_diff>
--- a/docs/Bates_bibliography.docx
+++ b/docs/Bates_bibliography.docx
@@ -367,6 +367,78 @@
       </w:pPr>
       <w:r>
         <w:rPr/>
+        <w:t xml:space="preserve">Mullins, C. W., &amp; Cherbonneau, M. G. (2011). Establishing Connections: Gender, Motor Vehicle Theft, and Disposal Networks. </w:t>
+      </w:r>
+      <w:r>
+        <w:rPr>
+          <w:i/>
+        </w:rPr>
+        <w:t>Justice Quarterly,</w:t>
+      </w:r>
+      <w:r>
+        <w:rPr/>
+        <w:t xml:space="preserve"> </w:t>
+      </w:r>
+      <w:r>
+        <w:rPr>
+          <w:i/>
+        </w:rPr>
+        <w:t>28</w:t>
+      </w:r>
+      <w:r>
+        <w:rPr/>
+        <w:t xml:space="preserve">(2), 278-302. doi:10.1080/07418825.2010.499877 </w:t>
+      </w:r>
+    </w:p>
+    <w:p>
+      <w:pPr>
+        <w:pStyle w:val="Normal"/>
+        <w:ind w:hanging="0"/>
+        <w:rPr/>
+      </w:pPr>
+      <w:r>
+        <w:rPr/>
+      </w:r>
+    </w:p>
+    <w:p>
+      <w:pPr>
+        <w:pStyle w:val="Normal"/>
+        <w:ind w:hanging="0"/>
+        <w:rPr/>
+      </w:pPr>
+      <w:r>
+        <w:rPr/>
+        <w:tab/>
+      </w:r>
+      <w:r>
+        <w:rPr/>
+        <w:t xml:space="preserve">Journal article about how females and males in St. Louis enter into and navigate the motor </w:t>
+        <w:tab/>
+        <w:t xml:space="preserve">vehicle theft world, from stealing cars to having them dismantled for sale, etc. Male-dominated </w:t>
+        <w:tab/>
+        <w:t xml:space="preserve">gateways ensure that females do things similarly to males. Interesting information to include </w:t>
+        <w:tab/>
+        <w:t>with a map or histogram.</w:t>
+      </w:r>
+    </w:p>
+    <w:p>
+      <w:pPr>
+        <w:pStyle w:val="Normal"/>
+        <w:ind w:hanging="0"/>
+        <w:rPr/>
+      </w:pPr>
+      <w:r>
+        <w:rPr/>
+      </w:r>
+    </w:p>
+    <w:p>
+      <w:pPr>
+        <w:pStyle w:val="Normal"/>
+        <w:ind w:hanging="0"/>
+        <w:rPr/>
+      </w:pPr>
+      <w:r>
+        <w:rPr/>
         <w:t xml:space="preserve">O’Flaherty, B., &amp; Sethi, R. (2007). Crime and segregation. </w:t>
       </w:r>
       <w:r>
@@ -1160,35 +1232,28 @@
       </w:pPr>
       <w:r>
         <w:rPr/>
-        <w:t xml:space="preserve">US Census Bureau. </w:t>
-      </w:r>
-      <w:r>
-        <w:rPr/>
-        <w:t xml:space="preserve">Population estimates, July 1, 2015. Retrieved April 16, 2017, from https://www.census.gov/quickfacts/table/PST045215/4159000 </w:t>
-      </w:r>
-    </w:p>
-    <w:p>
-      <w:pPr>
-        <w:pStyle w:val="Normal"/>
-        <w:ind w:hanging="0"/>
-        <w:rPr/>
-      </w:pPr>
-      <w:r>
-        <w:rPr/>
-      </w:r>
-    </w:p>
-    <w:p>
-      <w:pPr>
-        <w:pStyle w:val="Normal"/>
-        <w:ind w:hanging="0"/>
-        <w:rPr/>
-      </w:pPr>
-      <w:r>
-        <w:rPr/>
-        <w:tab/>
-      </w:r>
-      <w:r>
-        <w:rPr/>
+        <w:t xml:space="preserve">US Census Bureau. Population estimates, July 1, 2015. Retrieved April 16, 2017, from https://www.census.gov/quickfacts/table/PST045215/4159000 </w:t>
+      </w:r>
+    </w:p>
+    <w:p>
+      <w:pPr>
+        <w:pStyle w:val="Normal"/>
+        <w:ind w:hanging="0"/>
+        <w:rPr/>
+      </w:pPr>
+      <w:r>
+        <w:rPr/>
+      </w:r>
+    </w:p>
+    <w:p>
+      <w:pPr>
+        <w:pStyle w:val="Normal"/>
+        <w:ind w:hanging="0"/>
+        <w:rPr/>
+      </w:pPr>
+      <w:r>
+        <w:rPr/>
+        <w:tab/>
         <w:t xml:space="preserve">Figures and population statistics regarding poverty (and many other areas of interest), for many </w:t>
         <w:tab/>
         <w:t>cities in the United States.</w:t>

</xml_diff>

<commit_message>
Last stages of second draft. Completed all initial writing.
</commit_message>
<xml_diff>
--- a/docs/Bates_bibliography.docx
+++ b/docs/Bates_bibliography.docx
@@ -409,9 +409,6 @@
       <w:r>
         <w:rPr/>
         <w:tab/>
-      </w:r>
-      <w:r>
-        <w:rPr/>
         <w:t xml:space="preserve">Journal article about how females and males in St. Louis enter into and navigate the motor </w:t>
         <w:tab/>
         <w:t xml:space="preserve">vehicle theft world, from stealing cars to having them dismantled for sale, etc. Male-dominated </w:t>
@@ -1145,6 +1142,48 @@
       </w:pPr>
       <w:r>
         <w:rPr/>
+        <w:t xml:space="preserve">The City of Portland, Oregon. (n.d.). 2010 Census Data for Portland Neighborhoods. Retrieved April 16, 2017, from https://www.portlandoregon.gov/oni/56897 </w:t>
+      </w:r>
+    </w:p>
+    <w:p>
+      <w:pPr>
+        <w:pStyle w:val="Normal"/>
+        <w:ind w:hanging="0"/>
+        <w:rPr/>
+      </w:pPr>
+      <w:r>
+        <w:rPr/>
+      </w:r>
+    </w:p>
+    <w:p>
+      <w:pPr>
+        <w:pStyle w:val="Normal"/>
+        <w:ind w:left="709" w:hanging="0"/>
+        <w:rPr/>
+      </w:pPr>
+      <w:r>
+        <w:rPr/>
+        <w:t>Link for Excel file with demographic data for various Portland neighborhoods. Use for segregation analysis.</w:t>
+      </w:r>
+    </w:p>
+    <w:p>
+      <w:pPr>
+        <w:pStyle w:val="Normal"/>
+        <w:ind w:left="709" w:hanging="0"/>
+        <w:rPr/>
+      </w:pPr>
+      <w:r>
+        <w:rPr/>
+      </w:r>
+    </w:p>
+    <w:p>
+      <w:pPr>
+        <w:pStyle w:val="Normal"/>
+        <w:ind w:hanging="0"/>
+        <w:rPr/>
+      </w:pPr>
+      <w:r>
+        <w:rPr/>
         <w:t xml:space="preserve">Shoener, N. (2017, March 21). What Are the Different Types of Crimes? Retrieved April 02, 2017, from http://www.legalmatch.com/law-library/article/what-are-the-different-types-of-crimes.html </w:t>
       </w:r>
     </w:p>
@@ -1167,7 +1206,9 @@
       <w:r>
         <w:rPr/>
         <w:tab/>
-        <w:t xml:space="preserve">A handy list of the subcategories of crime, including definitions of each: larceny, robbery, </w:t>
+        <w:t xml:space="preserve">A handy list of the subcategories of crime, including definitions of each: </w:t>
+        <w:tab/>
+        <w:t xml:space="preserve">larceny, robbery, </w:t>
         <w:tab/>
         <w:t>burglary, assault, aggravated assault, etc.</w:t>
       </w:r>
@@ -1254,9 +1295,9 @@
       <w:r>
         <w:rPr/>
         <w:tab/>
-        <w:t xml:space="preserve">Figures and population statistics regarding poverty (and many other areas of interest), for many </w:t>
-        <w:tab/>
-        <w:t>cities in the United States.</w:t>
+        <w:t xml:space="preserve">Figures and population statistics regarding poverty (and many other areas </w:t>
+        <w:tab/>
+        <w:t>of interest), for many cities in the United States.</w:t>
       </w:r>
     </w:p>
     <w:sectPr>
@@ -1293,10 +1334,7 @@
       <w:lvlText w:val=""/>
       <w:lvlJc w:val="left"/>
       <w:pPr>
-        <w:tabs>
-          <w:tab w:val="num" w:pos="576"/>
-        </w:tabs>
-        <w:ind w:left="576" w:hanging="576"/>
+        <w:ind w:left="0" w:hanging="0"/>
       </w:pPr>
     </w:lvl>
     <w:lvl w:ilvl="2">
@@ -1306,10 +1344,7 @@
       <w:lvlText w:val=""/>
       <w:lvlJc w:val="left"/>
       <w:pPr>
-        <w:tabs>
-          <w:tab w:val="num" w:pos="720"/>
-        </w:tabs>
-        <w:ind w:left="720" w:hanging="720"/>
+        <w:ind w:left="0" w:hanging="0"/>
       </w:pPr>
     </w:lvl>
     <w:lvl w:ilvl="3">
@@ -1319,10 +1354,7 @@
       <w:lvlText w:val=""/>
       <w:lvlJc w:val="left"/>
       <w:pPr>
-        <w:tabs>
-          <w:tab w:val="num" w:pos="864"/>
-        </w:tabs>
-        <w:ind w:left="864" w:hanging="864"/>
+        <w:ind w:left="0" w:hanging="0"/>
       </w:pPr>
     </w:lvl>
     <w:lvl w:ilvl="4">
@@ -1332,10 +1364,7 @@
       <w:lvlText w:val=""/>
       <w:lvlJc w:val="left"/>
       <w:pPr>
-        <w:tabs>
-          <w:tab w:val="num" w:pos="1008"/>
-        </w:tabs>
-        <w:ind w:left="1008" w:hanging="1008"/>
+        <w:ind w:left="0" w:hanging="0"/>
       </w:pPr>
     </w:lvl>
     <w:lvl w:ilvl="5">
@@ -1345,10 +1374,7 @@
       <w:lvlText w:val=""/>
       <w:lvlJc w:val="left"/>
       <w:pPr>
-        <w:tabs>
-          <w:tab w:val="num" w:pos="1152"/>
-        </w:tabs>
-        <w:ind w:left="1152" w:hanging="1152"/>
+        <w:ind w:left="0" w:hanging="0"/>
       </w:pPr>
     </w:lvl>
     <w:lvl w:ilvl="6">
@@ -1358,10 +1384,7 @@
       <w:lvlText w:val=""/>
       <w:lvlJc w:val="left"/>
       <w:pPr>
-        <w:tabs>
-          <w:tab w:val="num" w:pos="1296"/>
-        </w:tabs>
-        <w:ind w:left="1296" w:hanging="1296"/>
+        <w:ind w:left="0" w:hanging="0"/>
       </w:pPr>
     </w:lvl>
     <w:lvl w:ilvl="7">
@@ -1371,10 +1394,7 @@
       <w:lvlText w:val=""/>
       <w:lvlJc w:val="left"/>
       <w:pPr>
-        <w:tabs>
-          <w:tab w:val="num" w:pos="1440"/>
-        </w:tabs>
-        <w:ind w:left="1440" w:hanging="1440"/>
+        <w:ind w:left="0" w:hanging="0"/>
       </w:pPr>
     </w:lvl>
     <w:lvl w:ilvl="8">
@@ -1384,10 +1404,7 @@
       <w:lvlText w:val=""/>
       <w:lvlJc w:val="left"/>
       <w:pPr>
-        <w:tabs>
-          <w:tab w:val="num" w:pos="1584"/>
-        </w:tabs>
-        <w:ind w:left="1584" w:hanging="1584"/>
+        <w:ind w:left="0" w:hanging="0"/>
       </w:pPr>
     </w:lvl>
   </w:abstractNum>

</xml_diff>

<commit_message>
Revising the second draft.
</commit_message>
<xml_diff>
--- a/docs/Bates_bibliography.docx
+++ b/docs/Bates_bibliography.docx
@@ -1334,7 +1334,10 @@
       <w:lvlText w:val=""/>
       <w:lvlJc w:val="left"/>
       <w:pPr>
-        <w:ind w:left="0" w:hanging="0"/>
+        <w:tabs>
+          <w:tab w:val="num" w:pos="576"/>
+        </w:tabs>
+        <w:ind w:left="576" w:hanging="576"/>
       </w:pPr>
     </w:lvl>
     <w:lvl w:ilvl="2">
@@ -1344,7 +1347,10 @@
       <w:lvlText w:val=""/>
       <w:lvlJc w:val="left"/>
       <w:pPr>
-        <w:ind w:left="0" w:hanging="0"/>
+        <w:tabs>
+          <w:tab w:val="num" w:pos="720"/>
+        </w:tabs>
+        <w:ind w:left="720" w:hanging="720"/>
       </w:pPr>
     </w:lvl>
     <w:lvl w:ilvl="3">
@@ -1354,7 +1360,10 @@
       <w:lvlText w:val=""/>
       <w:lvlJc w:val="left"/>
       <w:pPr>
-        <w:ind w:left="0" w:hanging="0"/>
+        <w:tabs>
+          <w:tab w:val="num" w:pos="864"/>
+        </w:tabs>
+        <w:ind w:left="864" w:hanging="864"/>
       </w:pPr>
     </w:lvl>
     <w:lvl w:ilvl="4">
@@ -1364,7 +1373,10 @@
       <w:lvlText w:val=""/>
       <w:lvlJc w:val="left"/>
       <w:pPr>
-        <w:ind w:left="0" w:hanging="0"/>
+        <w:tabs>
+          <w:tab w:val="num" w:pos="1008"/>
+        </w:tabs>
+        <w:ind w:left="1008" w:hanging="1008"/>
       </w:pPr>
     </w:lvl>
     <w:lvl w:ilvl="5">
@@ -1374,7 +1386,10 @@
       <w:lvlText w:val=""/>
       <w:lvlJc w:val="left"/>
       <w:pPr>
-        <w:ind w:left="0" w:hanging="0"/>
+        <w:tabs>
+          <w:tab w:val="num" w:pos="1152"/>
+        </w:tabs>
+        <w:ind w:left="1152" w:hanging="1152"/>
       </w:pPr>
     </w:lvl>
     <w:lvl w:ilvl="6">
@@ -1384,7 +1399,10 @@
       <w:lvlText w:val=""/>
       <w:lvlJc w:val="left"/>
       <w:pPr>
-        <w:ind w:left="0" w:hanging="0"/>
+        <w:tabs>
+          <w:tab w:val="num" w:pos="1296"/>
+        </w:tabs>
+        <w:ind w:left="1296" w:hanging="1296"/>
       </w:pPr>
     </w:lvl>
     <w:lvl w:ilvl="7">
@@ -1394,7 +1412,10 @@
       <w:lvlText w:val=""/>
       <w:lvlJc w:val="left"/>
       <w:pPr>
-        <w:ind w:left="0" w:hanging="0"/>
+        <w:tabs>
+          <w:tab w:val="num" w:pos="1440"/>
+        </w:tabs>
+        <w:ind w:left="1440" w:hanging="1440"/>
       </w:pPr>
     </w:lvl>
     <w:lvl w:ilvl="8">
@@ -1404,7 +1425,10 @@
       <w:lvlText w:val=""/>
       <w:lvlJc w:val="left"/>
       <w:pPr>
-        <w:ind w:left="0" w:hanging="0"/>
+        <w:tabs>
+          <w:tab w:val="num" w:pos="1584"/>
+        </w:tabs>
+        <w:ind w:left="1584" w:hanging="1584"/>
       </w:pPr>
     </w:lvl>
   </w:abstractNum>

</xml_diff>